<commit_message>
valid carte essence vosges : enlever les pixels en Douglas
</commit_message>
<xml_diff>
--- a/documentation/pages_Degarde_methodoAnalyseSentinel2.docx
+++ b/documentation/pages_Degarde_methodoAnalyseSentinel2.docx
@@ -1,15 +1,61 @@
 
 <file path=word/document.xml><?xml version="1.0" encoding="utf-8"?>
-<w:document xmlns:wpc="http://schemas.microsoft.com/office/word/2010/wordprocessingCanvas" xmlns:mc="http://schemas.openxmlformats.org/markup-compatibility/2006" xmlns:o="urn:schemas-microsoft-com:office:office" xmlns:r="http://schemas.openxmlformats.org/officeDocument/2006/relationships" xmlns:m="http://schemas.openxmlformats.org/officeDocument/2006/math" xmlns:v="urn:schemas-microsoft-com:vml" xmlns:wp14="http://schemas.microsoft.com/office/word/2010/wordprocessingDrawing" xmlns:wp="http://schemas.openxmlformats.org/drawingml/2006/wordprocessingDrawing" xmlns:w10="urn:schemas-microsoft-com:office:word" xmlns:w="http://schemas.openxmlformats.org/wordprocessingml/2006/main" xmlns:w14="http://schemas.microsoft.com/office/word/2010/wordml" xmlns:w15="http://schemas.microsoft.com/office/word/2012/wordml" xmlns:wpg="http://schemas.microsoft.com/office/word/2010/wordprocessingGroup" xmlns:wpi="http://schemas.microsoft.com/office/word/2010/wordprocessingInk" xmlns:wne="http://schemas.microsoft.com/office/word/2006/wordml" xmlns:wps="http://schemas.microsoft.com/office/word/2010/wordprocessingShape" mc:Ignorable="w14 w15 wp14">
+<w:document xmlns:o="urn:schemas-microsoft-com:office:office" xmlns:r="http://schemas.openxmlformats.org/officeDocument/2006/relationships" xmlns:v="urn:schemas-microsoft-com:vml" xmlns:w="http://schemas.openxmlformats.org/wordprocessingml/2006/main" xmlns:w10="urn:schemas-microsoft-com:office:word" xmlns:wp="http://schemas.openxmlformats.org/drawingml/2006/wordprocessingDrawing" xmlns:wps="http://schemas.microsoft.com/office/word/2010/wordprocessingShape" xmlns:wpg="http://schemas.microsoft.com/office/word/2010/wordprocessingGroup" xmlns:mc="http://schemas.openxmlformats.org/markup-compatibility/2006" xmlns:wp14="http://schemas.microsoft.com/office/word/2010/wordprocessingDrawing" xmlns:w14="http://schemas.microsoft.com/office/word/2010/wordml" mc:Ignorable="w14 wp14">
   <w:body>
     <w:p>
-      <w:r>
-        <w:rPr>
-          <w:noProof/>
-          <w:lang w:eastAsia="fr-BE"/>
-        </w:rPr>
+      <w:pPr>
+        <w:pStyle w:val="Normal"/>
+        <w:rPr/>
+      </w:pPr>
+      <w:r>
+        <w:rPr/>
         <w:drawing>
-          <wp:anchor distT="0" distB="0" distL="114300" distR="114300" simplePos="0" relativeHeight="251659264" behindDoc="0" locked="0" layoutInCell="1" allowOverlap="1" wp14:anchorId="7CAAF41F" wp14:editId="52149BCB">
+          <wp:anchor behindDoc="0" distT="0" distB="0" distL="114300" distR="114300" simplePos="0" locked="0" layoutInCell="1" allowOverlap="1" relativeHeight="2">
+            <wp:simplePos x="0" y="0"/>
+            <wp:positionH relativeFrom="margin">
+              <wp:posOffset>4724400</wp:posOffset>
+            </wp:positionH>
+            <wp:positionV relativeFrom="page">
+              <wp:posOffset>690880</wp:posOffset>
+            </wp:positionV>
+            <wp:extent cx="1134110" cy="1134110"/>
+            <wp:effectExtent l="0" t="0" r="0" b="0"/>
+            <wp:wrapTopAndBottom/>
+            <wp:docPr id="1" name="Image 3" descr=""/>
+            <wp:cNvGraphicFramePr>
+              <a:graphicFrameLocks xmlns:a="http://schemas.openxmlformats.org/drawingml/2006/main" noChangeAspect="1"/>
+            </wp:cNvGraphicFramePr>
+            <a:graphic xmlns:a="http://schemas.openxmlformats.org/drawingml/2006/main">
+              <a:graphicData uri="http://schemas.openxmlformats.org/drawingml/2006/picture">
+                <pic:pic xmlns:pic="http://schemas.openxmlformats.org/drawingml/2006/picture">
+                  <pic:nvPicPr>
+                    <pic:cNvPr id="1" name="Image 3" descr=""/>
+                    <pic:cNvPicPr>
+                      <a:picLocks noChangeAspect="1" noChangeArrowheads="1"/>
+                    </pic:cNvPicPr>
+                  </pic:nvPicPr>
+                  <pic:blipFill>
+                    <a:blip r:embed="rId2"/>
+                    <a:stretch>
+                      <a:fillRect/>
+                    </a:stretch>
+                  </pic:blipFill>
+                  <pic:spPr bwMode="auto">
+                    <a:xfrm>
+                      <a:off x="0" y="0"/>
+                      <a:ext cx="1134110" cy="1134110"/>
+                    </a:xfrm>
+                    <a:prstGeom prst="rect">
+                      <a:avLst/>
+                    </a:prstGeom>
+                  </pic:spPr>
+                </pic:pic>
+              </a:graphicData>
+            </a:graphic>
+          </wp:anchor>
+        </w:drawing>
+        <w:drawing>
+          <wp:anchor behindDoc="0" distT="0" distB="0" distL="0" distR="114300" simplePos="0" locked="0" layoutInCell="1" allowOverlap="1" relativeHeight="3">
             <wp:simplePos x="0" y="0"/>
             <wp:positionH relativeFrom="margin">
               <wp:align>left</wp:align>
@@ -17,10 +63,10 @@
             <wp:positionV relativeFrom="paragraph">
               <wp:posOffset>90805</wp:posOffset>
             </wp:positionV>
-            <wp:extent cx="1717200" cy="601200"/>
-            <wp:effectExtent l="0" t="0" r="0" b="8890"/>
+            <wp:extent cx="1717040" cy="601345"/>
+            <wp:effectExtent l="0" t="0" r="0" b="0"/>
             <wp:wrapTopAndBottom/>
-            <wp:docPr id="1" name="Image 1"/>
+            <wp:docPr id="2" name="Image 1" descr=""/>
             <wp:cNvGraphicFramePr>
               <a:graphicFrameLocks xmlns:a="http://schemas.openxmlformats.org/drawingml/2006/main" noChangeAspect="1"/>
             </wp:cNvGraphicFramePr>
@@ -28,20 +74,13 @@
               <a:graphicData uri="http://schemas.openxmlformats.org/drawingml/2006/picture">
                 <pic:pic xmlns:pic="http://schemas.openxmlformats.org/drawingml/2006/picture">
                   <pic:nvPicPr>
-                    <pic:cNvPr id="0" name="Picture 1"/>
+                    <pic:cNvPr id="2" name="Image 1" descr=""/>
                     <pic:cNvPicPr>
                       <a:picLocks noChangeAspect="1" noChangeArrowheads="1"/>
                     </pic:cNvPicPr>
                   </pic:nvPicPr>
                   <pic:blipFill>
-                    <a:blip r:embed="rId4">
-                      <a:extLst>
-                        <a:ext uri="{28A0092B-C50C-407E-A947-70E740481C1C}">
-                          <a14:useLocalDpi xmlns:a14="http://schemas.microsoft.com/office/drawing/2010/main" val="0"/>
-                        </a:ext>
-                      </a:extLst>
-                    </a:blip>
-                    <a:srcRect/>
+                    <a:blip r:embed="rId3"/>
                     <a:stretch>
                       <a:fillRect/>
                     </a:stretch>
@@ -49,113 +88,68 @@
                   <pic:spPr bwMode="auto">
                     <a:xfrm>
                       <a:off x="0" y="0"/>
-                      <a:ext cx="1717200" cy="601200"/>
+                      <a:ext cx="1717040" cy="601345"/>
                     </a:xfrm>
                     <a:prstGeom prst="rect">
                       <a:avLst/>
                     </a:prstGeom>
-                    <a:noFill/>
-                    <a:ln>
-                      <a:noFill/>
-                    </a:ln>
                   </pic:spPr>
                 </pic:pic>
               </a:graphicData>
             </a:graphic>
-            <wp14:sizeRelH relativeFrom="margin">
-              <wp14:pctWidth>0</wp14:pctWidth>
-            </wp14:sizeRelH>
-            <wp14:sizeRelV relativeFrom="margin">
-              <wp14:pctHeight>0</wp14:pctHeight>
-            </wp14:sizeRelV>
           </wp:anchor>
         </w:drawing>
       </w:r>
-      <w:r>
-        <w:rPr>
-          <w:rFonts w:cstheme="minorHAnsi"/>
-          <w:noProof/>
-          <w:color w:val="333333"/>
-          <w:sz w:val="28"/>
-          <w:szCs w:val="28"/>
-          <w:shd w:val="clear" w:color="auto" w:fill="FDFCFA"/>
-          <w:lang w:eastAsia="fr-BE"/>
-        </w:rPr>
-        <w:drawing>
-          <wp:anchor distT="0" distB="0" distL="114300" distR="114300" simplePos="0" relativeHeight="251658240" behindDoc="0" locked="0" layoutInCell="1" allowOverlap="1" wp14:anchorId="06700F60" wp14:editId="06BF1F9C">
-            <wp:simplePos x="0" y="0"/>
-            <wp:positionH relativeFrom="margin">
-              <wp:posOffset>4724400</wp:posOffset>
-            </wp:positionH>
-            <wp:positionV relativeFrom="page">
-              <wp:posOffset>690880</wp:posOffset>
-            </wp:positionV>
-            <wp:extent cx="1134000" cy="1134000"/>
-            <wp:effectExtent l="0" t="0" r="9525" b="9525"/>
-            <wp:wrapTopAndBottom/>
-            <wp:docPr id="3" name="Image 3"/>
-            <wp:cNvGraphicFramePr>
-              <a:graphicFrameLocks xmlns:a="http://schemas.openxmlformats.org/drawingml/2006/main" noChangeAspect="1"/>
-            </wp:cNvGraphicFramePr>
-            <a:graphic xmlns:a="http://schemas.openxmlformats.org/drawingml/2006/main">
-              <a:graphicData uri="http://schemas.openxmlformats.org/drawingml/2006/picture">
-                <pic:pic xmlns:pic="http://schemas.openxmlformats.org/drawingml/2006/picture">
-                  <pic:nvPicPr>
-                    <pic:cNvPr id="0" name="Picture 3"/>
-                    <pic:cNvPicPr>
-                      <a:picLocks noChangeAspect="1" noChangeArrowheads="1"/>
-                    </pic:cNvPicPr>
-                  </pic:nvPicPr>
-                  <pic:blipFill>
-                    <a:blip r:embed="rId5">
-                      <a:extLst>
-                        <a:ext uri="{28A0092B-C50C-407E-A947-70E740481C1C}">
-                          <a14:useLocalDpi xmlns:a14="http://schemas.microsoft.com/office/drawing/2010/main" val="0"/>
-                        </a:ext>
-                      </a:extLst>
-                    </a:blip>
-                    <a:srcRect/>
-                    <a:stretch>
-                      <a:fillRect/>
-                    </a:stretch>
-                  </pic:blipFill>
-                  <pic:spPr bwMode="auto">
-                    <a:xfrm>
-                      <a:off x="0" y="0"/>
-                      <a:ext cx="1134000" cy="1134000"/>
-                    </a:xfrm>
-                    <a:prstGeom prst="rect">
-                      <a:avLst/>
-                    </a:prstGeom>
-                    <a:noFill/>
-                    <a:ln>
-                      <a:noFill/>
-                    </a:ln>
-                  </pic:spPr>
-                </pic:pic>
-              </a:graphicData>
-            </a:graphic>
-            <wp14:sizeRelH relativeFrom="margin">
-              <wp14:pctWidth>0</wp14:pctWidth>
-            </wp14:sizeRelH>
-            <wp14:sizeRelV relativeFrom="margin">
-              <wp14:pctHeight>0</wp14:pctHeight>
-            </wp14:sizeRelV>
-          </wp:anchor>
-        </w:drawing>
-      </w:r>
-    </w:p>
-    <w:p/>
-    <w:p/>
-    <w:p/>
-    <w:p/>
-    <w:p>
-      <w:pPr>
+    </w:p>
+    <w:p>
+      <w:pPr>
+        <w:pStyle w:val="Normal"/>
+        <w:rPr/>
+      </w:pPr>
+      <w:r>
+        <w:rPr/>
+      </w:r>
+    </w:p>
+    <w:p>
+      <w:pPr>
+        <w:pStyle w:val="Normal"/>
+        <w:rPr/>
+      </w:pPr>
+      <w:r>
+        <w:rPr/>
+      </w:r>
+    </w:p>
+    <w:p>
+      <w:pPr>
+        <w:pStyle w:val="Normal"/>
+        <w:rPr/>
+      </w:pPr>
+      <w:r>
+        <w:rPr/>
+      </w:r>
+    </w:p>
+    <w:p>
+      <w:pPr>
+        <w:pStyle w:val="Normal"/>
+        <w:rPr/>
+      </w:pPr>
+      <w:r>
+        <w:rPr/>
+      </w:r>
+    </w:p>
+    <w:p>
+      <w:pPr>
+        <w:pStyle w:val="Normal"/>
         <w:jc w:val="center"/>
-      </w:pPr>
-    </w:p>
-    <w:p>
-      <w:pPr>
+        <w:rPr/>
+      </w:pPr>
+      <w:r>
+        <w:rPr/>
+      </w:r>
+    </w:p>
+    <w:p>
+      <w:pPr>
+        <w:pStyle w:val="Normal"/>
         <w:jc w:val="center"/>
         <w:rPr>
           <w:sz w:val="44"/>
@@ -167,145 +161,167 @@
           <w:sz w:val="44"/>
           <w:szCs w:val="44"/>
         </w:rPr>
-        <w:t xml:space="preserve">Analyse de séries temporelles d’image Sentinel-2 pour la détection des épicéas </w:t>
-      </w:r>
-      <w:proofErr w:type="spellStart"/>
-      <w:r>
-        <w:rPr>
-          <w:sz w:val="44"/>
-          <w:szCs w:val="44"/>
-        </w:rPr>
-        <w:t>scolytés</w:t>
-      </w:r>
-      <w:proofErr w:type="spellEnd"/>
-      <w:r>
-        <w:rPr>
-          <w:sz w:val="44"/>
-          <w:szCs w:val="44"/>
-        </w:rPr>
-        <w:t>.</w:t>
-      </w:r>
-    </w:p>
-    <w:p>
-      <w:pPr>
+        <w:t>Analyse de séries temporelles d’image Sentinel-2 pour la détection des épicéas scolytés.</w:t>
+      </w:r>
+    </w:p>
+    <w:p>
+      <w:pPr>
+        <w:pStyle w:val="Normal"/>
         <w:jc w:val="center"/>
         <w:rPr>
           <w:sz w:val="44"/>
           <w:szCs w:val="44"/>
         </w:rPr>
       </w:pPr>
-    </w:p>
-    <w:p>
-      <w:pPr>
+      <w:r>
+        <w:rPr>
+          <w:sz w:val="44"/>
+          <w:szCs w:val="44"/>
+        </w:rPr>
+      </w:r>
+    </w:p>
+    <w:p>
+      <w:pPr>
+        <w:pStyle w:val="Normal"/>
         <w:jc w:val="center"/>
         <w:rPr>
           <w:sz w:val="44"/>
           <w:szCs w:val="44"/>
         </w:rPr>
       </w:pPr>
-    </w:p>
-    <w:p>
-      <w:pPr>
+      <w:r>
+        <w:rPr>
+          <w:sz w:val="44"/>
+          <w:szCs w:val="44"/>
+        </w:rPr>
+      </w:r>
+    </w:p>
+    <w:p>
+      <w:pPr>
+        <w:pStyle w:val="Normal"/>
         <w:jc w:val="center"/>
         <w:rPr>
           <w:sz w:val="44"/>
           <w:szCs w:val="44"/>
         </w:rPr>
       </w:pPr>
-    </w:p>
-    <w:p>
-      <w:pPr>
+      <w:r>
+        <w:rPr>
+          <w:sz w:val="44"/>
+          <w:szCs w:val="44"/>
+        </w:rPr>
+      </w:r>
+    </w:p>
+    <w:p>
+      <w:pPr>
+        <w:pStyle w:val="Normal"/>
         <w:jc w:val="center"/>
         <w:rPr>
           <w:sz w:val="44"/>
           <w:szCs w:val="44"/>
         </w:rPr>
       </w:pPr>
-    </w:p>
-    <w:p>
-      <w:pPr>
+      <w:r>
+        <w:rPr>
+          <w:sz w:val="44"/>
+          <w:szCs w:val="44"/>
+        </w:rPr>
+      </w:r>
+    </w:p>
+    <w:p>
+      <w:pPr>
+        <w:pStyle w:val="Normal"/>
         <w:jc w:val="center"/>
         <w:rPr>
           <w:sz w:val="44"/>
           <w:szCs w:val="44"/>
         </w:rPr>
       </w:pPr>
+      <w:r>
+        <w:rPr>
+          <w:sz w:val="44"/>
+          <w:szCs w:val="44"/>
+        </w:rPr>
+      </w:r>
     </w:p>
     <w:tbl>
       <w:tblPr>
         <w:tblStyle w:val="Grilledutableau"/>
-        <w:tblpPr w:leftFromText="141" w:rightFromText="141" w:vertAnchor="text" w:horzAnchor="page" w:tblpXSpec="center" w:tblpY="163"/>
-        <w:tblW w:w="0" w:type="auto"/>
+        <w:tblpPr w:vertAnchor="text" w:horzAnchor="page" w:tblpXSpec="center" w:leftFromText="141" w:rightFromText="141" w:tblpY="163"/>
+        <w:tblW w:w="7372" w:type="dxa"/>
         <w:jc w:val="center"/>
-        <w:tblBorders>
-          <w:top w:val="none" w:sz="0" w:space="0" w:color="auto"/>
-          <w:left w:val="none" w:sz="0" w:space="0" w:color="auto"/>
-          <w:bottom w:val="none" w:sz="0" w:space="0" w:color="auto"/>
-          <w:right w:val="none" w:sz="0" w:space="0" w:color="auto"/>
-          <w:insideH w:val="none" w:sz="0" w:space="0" w:color="auto"/>
-          <w:insideV w:val="none" w:sz="0" w:space="0" w:color="auto"/>
-        </w:tblBorders>
-        <w:tblLook w:val="04A0" w:firstRow="1" w:lastRow="0" w:firstColumn="1" w:lastColumn="0" w:noHBand="0" w:noVBand="1"/>
+        <w:tblInd w:w="0" w:type="dxa"/>
+        <w:tblCellMar>
+          <w:top w:w="0" w:type="dxa"/>
+          <w:left w:w="108" w:type="dxa"/>
+          <w:bottom w:w="0" w:type="dxa"/>
+          <w:right w:w="108" w:type="dxa"/>
+        </w:tblCellMar>
+        <w:tblLook w:val="04a0" w:noHBand="0" w:noVBand="1" w:firstColumn="1" w:lastRow="0" w:lastColumn="0" w:firstRow="1"/>
       </w:tblPr>
       <w:tblGrid>
         <w:gridCol w:w="3686"/>
-        <w:gridCol w:w="3686"/>
+        <w:gridCol w:w="3685"/>
       </w:tblGrid>
       <w:tr>
-        <w:trPr>
-          <w:jc w:val="center"/>
-        </w:trPr>
+        <w:trPr/>
         <w:tc>
           <w:tcPr>
             <w:tcW w:w="3686" w:type="dxa"/>
+            <w:tcBorders>
+              <w:top w:val="nil"/>
+              <w:left w:val="nil"/>
+              <w:bottom w:val="nil"/>
+              <w:right w:val="nil"/>
+            </w:tcBorders>
           </w:tcPr>
           <w:p>
             <w:pPr>
+              <w:pStyle w:val="Normal"/>
+              <w:spacing w:lineRule="auto" w:line="240" w:before="0" w:after="0"/>
               <w:jc w:val="center"/>
               <w:rPr>
-                <w:rFonts w:cstheme="minorHAnsi"/>
+                <w:rFonts w:cs="Calibri" w:cstheme="minorHAnsi"/>
                 <w:sz w:val="28"/>
                 <w:szCs w:val="28"/>
               </w:rPr>
             </w:pPr>
             <w:r>
               <w:rPr>
-                <w:rFonts w:cstheme="minorHAnsi"/>
+                <w:rFonts w:cs="Calibri" w:cstheme="minorHAnsi"/>
                 <w:color w:val="333333"/>
                 <w:sz w:val="28"/>
                 <w:szCs w:val="28"/>
-                <w:shd w:val="clear" w:color="auto" w:fill="FDFCFA"/>
+                <w:shd w:fill="FDFCFA" w:val="clear"/>
               </w:rPr>
               <w:t xml:space="preserve">  </w:t>
             </w:r>
             <w:r>
               <w:rPr>
-                <w:rFonts w:cstheme="minorHAnsi"/>
+                <w:rFonts w:cs="Calibri" w:cstheme="minorHAnsi"/>
                 <w:color w:val="333333"/>
                 <w:sz w:val="28"/>
                 <w:szCs w:val="28"/>
-                <w:shd w:val="clear" w:color="auto" w:fill="FDFCFA"/>
+                <w:shd w:fill="FDFCFA" w:val="clear"/>
               </w:rPr>
-              <w:t>Coordination</w:t>
-            </w:r>
-            <w:r>
-              <w:rPr>
-                <w:rFonts w:cstheme="minorHAnsi"/>
-                <w:color w:val="333333"/>
-                <w:sz w:val="28"/>
-                <w:szCs w:val="28"/>
-                <w:shd w:val="clear" w:color="auto" w:fill="FDFCFA"/>
-              </w:rPr>
-              <w:t> :</w:t>
+              <w:t>Coordination :</w:t>
             </w:r>
           </w:p>
         </w:tc>
         <w:tc>
           <w:tcPr>
-            <w:tcW w:w="3686" w:type="dxa"/>
+            <w:tcW w:w="3685" w:type="dxa"/>
+            <w:tcBorders>
+              <w:top w:val="nil"/>
+              <w:left w:val="nil"/>
+              <w:bottom w:val="nil"/>
+              <w:right w:val="nil"/>
+            </w:tcBorders>
           </w:tcPr>
           <w:p>
             <w:pPr>
+              <w:pStyle w:val="Normal"/>
+              <w:spacing w:lineRule="auto" w:line="240" w:before="0" w:after="0"/>
               <w:rPr>
                 <w:sz w:val="28"/>
                 <w:szCs w:val="28"/>
@@ -316,37 +332,29 @@
                 <w:sz w:val="28"/>
                 <w:szCs w:val="28"/>
               </w:rPr>
-              <w:t>Pr</w:t>
-            </w:r>
-            <w:r>
-              <w:rPr>
-                <w:sz w:val="28"/>
-                <w:szCs w:val="28"/>
-              </w:rPr>
-              <w:t>.</w:t>
-            </w:r>
-            <w:r>
-              <w:rPr>
-                <w:sz w:val="28"/>
-                <w:szCs w:val="28"/>
-              </w:rPr>
-              <w:t xml:space="preserve"> Hugues Claessens</w:t>
+              <w:t>Pr. Hugues Claessens</w:t>
             </w:r>
           </w:p>
         </w:tc>
       </w:tr>
       <w:tr>
-        <w:trPr>
-          <w:jc w:val="center"/>
-        </w:trPr>
+        <w:trPr/>
         <w:tc>
           <w:tcPr>
             <w:tcW w:w="3686" w:type="dxa"/>
+            <w:tcBorders>
+              <w:top w:val="nil"/>
+              <w:left w:val="nil"/>
+              <w:bottom w:val="nil"/>
+              <w:right w:val="nil"/>
+            </w:tcBorders>
           </w:tcPr>
           <w:p>
             <w:pPr>
+              <w:pStyle w:val="Normal"/>
+              <w:spacing w:lineRule="auto" w:line="240" w:before="0" w:after="0"/>
               <w:rPr>
-                <w:rFonts w:cstheme="minorHAnsi"/>
+                <w:rFonts w:cs="Calibri" w:cstheme="minorHAnsi"/>
                 <w:sz w:val="28"/>
                 <w:szCs w:val="28"/>
               </w:rPr>
@@ -356,11 +364,11 @@
                 <w:sz w:val="44"/>
                 <w:szCs w:val="44"/>
               </w:rPr>
-              <w:t xml:space="preserve">          </w:t>
+              <w:t xml:space="preserve">    </w:t>
             </w:r>
             <w:r>
               <w:rPr>
-                <w:rFonts w:cstheme="minorHAnsi"/>
+                <w:rFonts w:cs="Calibri" w:cstheme="minorHAnsi"/>
                 <w:sz w:val="28"/>
                 <w:szCs w:val="28"/>
               </w:rPr>
@@ -370,47 +378,51 @@
         </w:tc>
         <w:tc>
           <w:tcPr>
-            <w:tcW w:w="3686" w:type="dxa"/>
+            <w:tcW w:w="3685" w:type="dxa"/>
+            <w:tcBorders>
+              <w:top w:val="nil"/>
+              <w:left w:val="nil"/>
+              <w:bottom w:val="nil"/>
+              <w:right w:val="nil"/>
+            </w:tcBorders>
           </w:tcPr>
           <w:p>
             <w:pPr>
+              <w:pStyle w:val="Normal"/>
+              <w:spacing w:lineRule="auto" w:line="240" w:before="0" w:after="0"/>
               <w:rPr>
-                <w:rFonts w:cstheme="minorHAnsi"/>
+                <w:rFonts w:cs="Calibri" w:cstheme="minorHAnsi"/>
                 <w:sz w:val="28"/>
                 <w:szCs w:val="28"/>
               </w:rPr>
             </w:pPr>
             <w:r>
               <w:rPr>
-                <w:rFonts w:cstheme="minorHAnsi"/>
+                <w:rFonts w:cs="Calibri" w:cstheme="minorHAnsi"/>
                 <w:sz w:val="28"/>
                 <w:szCs w:val="28"/>
               </w:rPr>
-              <w:t xml:space="preserve">Dr. Jonathan </w:t>
+              <w:t>Dr. Jonathan Lisein</w:t>
             </w:r>
-            <w:proofErr w:type="spellStart"/>
-            <w:r>
-              <w:rPr>
-                <w:rFonts w:cstheme="minorHAnsi"/>
-                <w:sz w:val="28"/>
-                <w:szCs w:val="28"/>
-              </w:rPr>
-              <w:t>Lisein</w:t>
-            </w:r>
-            <w:proofErr w:type="spellEnd"/>
           </w:p>
         </w:tc>
       </w:tr>
       <w:tr>
-        <w:trPr>
-          <w:jc w:val="center"/>
-        </w:trPr>
+        <w:trPr/>
         <w:tc>
           <w:tcPr>
             <w:tcW w:w="3686" w:type="dxa"/>
+            <w:tcBorders>
+              <w:top w:val="nil"/>
+              <w:left w:val="nil"/>
+              <w:bottom w:val="nil"/>
+              <w:right w:val="nil"/>
+            </w:tcBorders>
           </w:tcPr>
           <w:p>
             <w:pPr>
+              <w:pStyle w:val="Normal"/>
+              <w:spacing w:lineRule="auto" w:line="240" w:before="0" w:after="0"/>
               <w:rPr>
                 <w:sz w:val="28"/>
                 <w:szCs w:val="28"/>
@@ -428,23 +440,24 @@
                 <w:sz w:val="28"/>
                 <w:szCs w:val="28"/>
               </w:rPr>
-              <w:t>Réalisation</w:t>
-            </w:r>
-            <w:r>
-              <w:rPr>
-                <w:sz w:val="28"/>
-                <w:szCs w:val="28"/>
-              </w:rPr>
-              <w:t> :</w:t>
+              <w:t>Réalisation :</w:t>
             </w:r>
           </w:p>
         </w:tc>
         <w:tc>
           <w:tcPr>
-            <w:tcW w:w="3686" w:type="dxa"/>
+            <w:tcW w:w="3685" w:type="dxa"/>
+            <w:tcBorders>
+              <w:top w:val="nil"/>
+              <w:left w:val="nil"/>
+              <w:bottom w:val="nil"/>
+              <w:right w:val="nil"/>
+            </w:tcBorders>
           </w:tcPr>
           <w:p>
             <w:pPr>
+              <w:pStyle w:val="Normal"/>
+              <w:spacing w:lineRule="auto" w:line="240" w:before="0" w:after="0"/>
               <w:rPr>
                 <w:sz w:val="28"/>
                 <w:szCs w:val="28"/>
@@ -463,60 +476,92 @@
     </w:tbl>
     <w:p>
       <w:pPr>
+        <w:pStyle w:val="Normal"/>
         <w:jc w:val="center"/>
         <w:rPr>
           <w:sz w:val="44"/>
           <w:szCs w:val="44"/>
         </w:rPr>
       </w:pPr>
-    </w:p>
-    <w:p>
-      <w:pPr>
+      <w:r>
+        <w:rPr>
+          <w:sz w:val="44"/>
+          <w:szCs w:val="44"/>
+        </w:rPr>
+      </w:r>
+    </w:p>
+    <w:p>
+      <w:pPr>
+        <w:pStyle w:val="Normal"/>
         <w:jc w:val="center"/>
         <w:rPr>
           <w:sz w:val="44"/>
           <w:szCs w:val="44"/>
         </w:rPr>
       </w:pPr>
-    </w:p>
-    <w:p>
-      <w:pPr>
+      <w:r>
+        <w:rPr>
+          <w:sz w:val="44"/>
+          <w:szCs w:val="44"/>
+        </w:rPr>
+      </w:r>
+    </w:p>
+    <w:p>
+      <w:pPr>
+        <w:pStyle w:val="Normal"/>
         <w:jc w:val="center"/>
         <w:rPr>
           <w:sz w:val="44"/>
           <w:szCs w:val="44"/>
         </w:rPr>
       </w:pPr>
-    </w:p>
-    <w:p>
-      <w:pPr>
-        <w:rPr>
-          <w:rFonts w:cstheme="minorHAnsi"/>
+      <w:r>
+        <w:rPr>
+          <w:sz w:val="44"/>
+          <w:szCs w:val="44"/>
+        </w:rPr>
+      </w:r>
+    </w:p>
+    <w:p>
+      <w:pPr>
+        <w:pStyle w:val="Normal"/>
+        <w:rPr>
+          <w:rFonts w:cs="Calibri" w:cstheme="minorHAnsi"/>
           <w:color w:val="333333"/>
           <w:sz w:val="28"/>
           <w:szCs w:val="28"/>
-          <w:shd w:val="clear" w:color="auto" w:fill="FDFCFA"/>
-        </w:rPr>
-      </w:pPr>
-    </w:p>
-    <w:p>
-      <w:pPr>
+          <w:highlight w:val="yellow"/>
+        </w:rPr>
+      </w:pPr>
+      <w:r>
+        <w:rPr>
+          <w:rFonts w:cs="Calibri" w:cstheme="minorHAnsi"/>
+          <w:color w:val="333333"/>
+          <w:sz w:val="28"/>
+          <w:szCs w:val="28"/>
+          <w:shd w:fill="FDFCFA" w:val="clear"/>
+        </w:rPr>
+      </w:r>
+    </w:p>
+    <w:p>
+      <w:pPr>
+        <w:pStyle w:val="Normal"/>
         <w:jc w:val="center"/>
         <w:rPr>
-          <w:rFonts w:cstheme="minorHAnsi"/>
+          <w:rFonts w:cs="Calibri" w:cstheme="minorHAnsi"/>
           <w:color w:val="333333"/>
           <w:sz w:val="24"/>
           <w:szCs w:val="24"/>
-          <w:shd w:val="clear" w:color="auto" w:fill="FDFCFA"/>
-        </w:rPr>
-      </w:pPr>
-      <w:r>
-        <w:rPr>
-          <w:rFonts w:cstheme="minorHAnsi"/>
+          <w:highlight w:val="yellow"/>
+        </w:rPr>
+      </w:pPr>
+      <w:r>
+        <w:rPr>
+          <w:rFonts w:cs="Calibri" w:cstheme="minorHAnsi"/>
           <w:color w:val="333333"/>
           <w:sz w:val="24"/>
           <w:szCs w:val="24"/>
-          <w:shd w:val="clear" w:color="auto" w:fill="FDFCFA"/>
+          <w:shd w:fill="FDFCFA" w:val="clear"/>
         </w:rPr>
         <w:t xml:space="preserve">Mai </w:t>
       </w:r>
@@ -524,31 +569,58 @@
       <w:bookmarkEnd w:id="0"/>
       <w:r>
         <w:rPr>
-          <w:rFonts w:cstheme="minorHAnsi"/>
+          <w:rFonts w:cs="Calibri" w:cstheme="minorHAnsi"/>
           <w:color w:val="333333"/>
           <w:sz w:val="24"/>
           <w:szCs w:val="24"/>
-          <w:shd w:val="clear" w:color="auto" w:fill="FDFCFA"/>
-        </w:rPr>
-        <w:t>2022</w:t>
+          <w:shd w:fill="FDFCFA" w:val="clear"/>
+        </w:rPr>
+        <w:t xml:space="preserve">2022 </w:t>
+      </w:r>
+    </w:p>
+    <w:p>
+      <w:pPr>
+        <w:pStyle w:val="Normal"/>
+        <w:spacing w:before="0" w:after="160"/>
+        <w:jc w:val="center"/>
+        <w:rPr>
+          <w:rFonts w:cs="Calibri" w:cstheme="minorHAnsi"/>
+          <w:color w:val="333333"/>
+          <w:sz w:val="24"/>
+          <w:szCs w:val="24"/>
+          <w:highlight w:val="yellow"/>
+        </w:rPr>
+      </w:pPr>
+      <w:r>
+        <w:rPr>
+          <w:rFonts w:cs="Calibri" w:cstheme="minorHAnsi"/>
+          <w:color w:val="333333"/>
+          <w:sz w:val="24"/>
+          <w:szCs w:val="24"/>
+          <w:shd w:fill="FDFCFA" w:val="clear"/>
+        </w:rPr>
+        <w:t>mis à jour en avril 2023</w:t>
       </w:r>
     </w:p>
     <w:sectPr>
+      <w:type w:val="nextPage"/>
       <w:pgSz w:w="11906" w:h="16838"/>
-      <w:pgMar w:top="1417" w:right="1417" w:bottom="1417" w:left="1417" w:header="708" w:footer="708" w:gutter="0"/>
-      <w:cols w:space="708"/>
-      <w:docGrid w:linePitch="360"/>
+      <w:pgMar w:left="1417" w:right="1417" w:header="0" w:top="1417" w:footer="0" w:bottom="1417" w:gutter="0"/>
+      <w:pgNumType w:fmt="decimal"/>
+      <w:formProt w:val="false"/>
+      <w:textDirection w:val="lrTb"/>
+      <w:docGrid w:type="default" w:linePitch="360" w:charSpace="4096"/>
     </w:sectPr>
   </w:body>
 </w:document>
 </file>
 
 <file path=word/styles.xml><?xml version="1.0" encoding="utf-8"?>
-<w:styles xmlns:mc="http://schemas.openxmlformats.org/markup-compatibility/2006" xmlns:r="http://schemas.openxmlformats.org/officeDocument/2006/relationships" xmlns:w="http://schemas.openxmlformats.org/wordprocessingml/2006/main" xmlns:w14="http://schemas.microsoft.com/office/word/2010/wordml" xmlns:w15="http://schemas.microsoft.com/office/word/2012/wordml" mc:Ignorable="w14 w15">
+<w:styles xmlns:w="http://schemas.openxmlformats.org/wordprocessingml/2006/main" xmlns:w14="http://schemas.microsoft.com/office/word/2010/wordml" xmlns:mc="http://schemas.openxmlformats.org/markup-compatibility/2006" mc:Ignorable="w14">
   <w:docDefaults>
     <w:rPrDefault>
       <w:rPr>
-        <w:rFonts w:asciiTheme="minorHAnsi" w:eastAsiaTheme="minorHAnsi" w:hAnsiTheme="minorHAnsi" w:cstheme="minorBidi"/>
+        <w:rFonts w:ascii="Calibri" w:hAnsi="Calibri" w:eastAsia="Calibri" w:cs="" w:asciiTheme="minorHAnsi" w:cstheme="minorBidi" w:eastAsiaTheme="minorHAnsi" w:hAnsiTheme="minorHAnsi"/>
         <w:sz w:val="22"/>
         <w:szCs w:val="22"/>
         <w:lang w:val="fr-BE" w:eastAsia="en-US" w:bidi="ar-SA"/>
@@ -556,21 +628,21 @@
     </w:rPrDefault>
     <w:pPrDefault>
       <w:pPr>
-        <w:spacing w:after="160" w:line="259" w:lineRule="auto"/>
+        <w:suppressAutoHyphens w:val="true"/>
       </w:pPr>
     </w:pPrDefault>
   </w:docDefaults>
   <w:latentStyles w:defLockedState="0" w:defUIPriority="99" w:defSemiHidden="0" w:defUnhideWhenUsed="0" w:defQFormat="0" w:count="371">
     <w:lsdException w:name="Normal" w:uiPriority="0" w:qFormat="1"/>
     <w:lsdException w:name="heading 1" w:uiPriority="9" w:qFormat="1"/>
-    <w:lsdException w:name="heading 2" w:semiHidden="1" w:uiPriority="9" w:unhideWhenUsed="1" w:qFormat="1"/>
-    <w:lsdException w:name="heading 3" w:semiHidden="1" w:uiPriority="9" w:unhideWhenUsed="1" w:qFormat="1"/>
-    <w:lsdException w:name="heading 4" w:semiHidden="1" w:uiPriority="9" w:unhideWhenUsed="1" w:qFormat="1"/>
-    <w:lsdException w:name="heading 5" w:semiHidden="1" w:uiPriority="9" w:unhideWhenUsed="1" w:qFormat="1"/>
-    <w:lsdException w:name="heading 6" w:semiHidden="1" w:uiPriority="9" w:unhideWhenUsed="1" w:qFormat="1"/>
-    <w:lsdException w:name="heading 7" w:semiHidden="1" w:uiPriority="9" w:unhideWhenUsed="1" w:qFormat="1"/>
-    <w:lsdException w:name="heading 8" w:semiHidden="1" w:uiPriority="9" w:unhideWhenUsed="1" w:qFormat="1"/>
-    <w:lsdException w:name="heading 9" w:semiHidden="1" w:uiPriority="9" w:unhideWhenUsed="1" w:qFormat="1"/>
+    <w:lsdException w:name="heading 2" w:uiPriority="9" w:semiHidden="1" w:unhideWhenUsed="1" w:qFormat="1"/>
+    <w:lsdException w:name="heading 3" w:uiPriority="9" w:semiHidden="1" w:unhideWhenUsed="1" w:qFormat="1"/>
+    <w:lsdException w:name="heading 4" w:uiPriority="9" w:semiHidden="1" w:unhideWhenUsed="1" w:qFormat="1"/>
+    <w:lsdException w:name="heading 5" w:uiPriority="9" w:semiHidden="1" w:unhideWhenUsed="1" w:qFormat="1"/>
+    <w:lsdException w:name="heading 6" w:uiPriority="9" w:semiHidden="1" w:unhideWhenUsed="1" w:qFormat="1"/>
+    <w:lsdException w:name="heading 7" w:uiPriority="9" w:semiHidden="1" w:unhideWhenUsed="1" w:qFormat="1"/>
+    <w:lsdException w:name="heading 8" w:uiPriority="9" w:semiHidden="1" w:unhideWhenUsed="1" w:qFormat="1"/>
+    <w:lsdException w:name="heading 9" w:uiPriority="9" w:semiHidden="1" w:unhideWhenUsed="1" w:qFormat="1"/>
     <w:lsdException w:name="index 1" w:semiHidden="1" w:unhideWhenUsed="1"/>
     <w:lsdException w:name="index 2" w:semiHidden="1" w:unhideWhenUsed="1"/>
     <w:lsdException w:name="index 3" w:semiHidden="1" w:unhideWhenUsed="1"/>
@@ -580,22 +652,22 @@
     <w:lsdException w:name="index 7" w:semiHidden="1" w:unhideWhenUsed="1"/>
     <w:lsdException w:name="index 8" w:semiHidden="1" w:unhideWhenUsed="1"/>
     <w:lsdException w:name="index 9" w:semiHidden="1" w:unhideWhenUsed="1"/>
-    <w:lsdException w:name="toc 1" w:semiHidden="1" w:uiPriority="39" w:unhideWhenUsed="1"/>
-    <w:lsdException w:name="toc 2" w:semiHidden="1" w:uiPriority="39" w:unhideWhenUsed="1"/>
-    <w:lsdException w:name="toc 3" w:semiHidden="1" w:uiPriority="39" w:unhideWhenUsed="1"/>
-    <w:lsdException w:name="toc 4" w:semiHidden="1" w:uiPriority="39" w:unhideWhenUsed="1"/>
-    <w:lsdException w:name="toc 5" w:semiHidden="1" w:uiPriority="39" w:unhideWhenUsed="1"/>
-    <w:lsdException w:name="toc 6" w:semiHidden="1" w:uiPriority="39" w:unhideWhenUsed="1"/>
-    <w:lsdException w:name="toc 7" w:semiHidden="1" w:uiPriority="39" w:unhideWhenUsed="1"/>
-    <w:lsdException w:name="toc 8" w:semiHidden="1" w:uiPriority="39" w:unhideWhenUsed="1"/>
-    <w:lsdException w:name="toc 9" w:semiHidden="1" w:uiPriority="39" w:unhideWhenUsed="1"/>
+    <w:lsdException w:name="toc 1" w:uiPriority="39" w:semiHidden="1" w:unhideWhenUsed="1"/>
+    <w:lsdException w:name="toc 2" w:uiPriority="39" w:semiHidden="1" w:unhideWhenUsed="1"/>
+    <w:lsdException w:name="toc 3" w:uiPriority="39" w:semiHidden="1" w:unhideWhenUsed="1"/>
+    <w:lsdException w:name="toc 4" w:uiPriority="39" w:semiHidden="1" w:unhideWhenUsed="1"/>
+    <w:lsdException w:name="toc 5" w:uiPriority="39" w:semiHidden="1" w:unhideWhenUsed="1"/>
+    <w:lsdException w:name="toc 6" w:uiPriority="39" w:semiHidden="1" w:unhideWhenUsed="1"/>
+    <w:lsdException w:name="toc 7" w:uiPriority="39" w:semiHidden="1" w:unhideWhenUsed="1"/>
+    <w:lsdException w:name="toc 8" w:uiPriority="39" w:semiHidden="1" w:unhideWhenUsed="1"/>
+    <w:lsdException w:name="toc 9" w:uiPriority="39" w:semiHidden="1" w:unhideWhenUsed="1"/>
     <w:lsdException w:name="Normal Indent" w:semiHidden="1" w:unhideWhenUsed="1"/>
     <w:lsdException w:name="footnote text" w:semiHidden="1" w:unhideWhenUsed="1"/>
     <w:lsdException w:name="annotation text" w:semiHidden="1" w:unhideWhenUsed="1"/>
     <w:lsdException w:name="header" w:semiHidden="1" w:unhideWhenUsed="1"/>
     <w:lsdException w:name="footer" w:semiHidden="1" w:unhideWhenUsed="1"/>
     <w:lsdException w:name="index heading" w:semiHidden="1" w:unhideWhenUsed="1"/>
-    <w:lsdException w:name="caption" w:semiHidden="1" w:uiPriority="35" w:unhideWhenUsed="1" w:qFormat="1"/>
+    <w:lsdException w:name="caption" w:uiPriority="35" w:semiHidden="1" w:unhideWhenUsed="1" w:qFormat="1"/>
     <w:lsdException w:name="table of figures" w:semiHidden="1" w:unhideWhenUsed="1"/>
     <w:lsdException w:name="envelope address" w:semiHidden="1" w:unhideWhenUsed="1"/>
     <w:lsdException w:name="envelope return" w:semiHidden="1" w:unhideWhenUsed="1"/>
@@ -626,7 +698,7 @@
     <w:lsdException w:name="Title" w:uiPriority="10" w:qFormat="1"/>
     <w:lsdException w:name="Closing" w:semiHidden="1" w:unhideWhenUsed="1"/>
     <w:lsdException w:name="Signature" w:semiHidden="1" w:unhideWhenUsed="1"/>
-    <w:lsdException w:name="Default Paragraph Font" w:semiHidden="1" w:uiPriority="1" w:unhideWhenUsed="1"/>
+    <w:lsdException w:name="Default Paragraph Font" w:uiPriority="1" w:semiHidden="1" w:unhideWhenUsed="1"/>
     <w:lsdException w:name="Body Text" w:semiHidden="1" w:unhideWhenUsed="1"/>
     <w:lsdException w:name="Body Text Indent" w:semiHidden="1" w:unhideWhenUsed="1"/>
     <w:lsdException w:name="List Continue" w:semiHidden="1" w:unhideWhenUsed="1"/>
@@ -826,8 +898,8 @@
     <w:lsdException w:name="Subtle Reference" w:uiPriority="31" w:qFormat="1"/>
     <w:lsdException w:name="Intense Reference" w:uiPriority="32" w:qFormat="1"/>
     <w:lsdException w:name="Book Title" w:uiPriority="33" w:qFormat="1"/>
-    <w:lsdException w:name="Bibliography" w:semiHidden="1" w:uiPriority="37" w:unhideWhenUsed="1"/>
-    <w:lsdException w:name="TOC Heading" w:semiHidden="1" w:uiPriority="39" w:unhideWhenUsed="1" w:qFormat="1"/>
+    <w:lsdException w:name="Bibliography" w:uiPriority="37" w:semiHidden="1" w:unhideWhenUsed="1"/>
+    <w:lsdException w:name="TOC Heading" w:uiPriority="39" w:semiHidden="1" w:unhideWhenUsed="1" w:qFormat="1"/>
     <w:lsdException w:name="Plain Table 1" w:uiPriority="41"/>
     <w:lsdException w:name="Plain Table 2" w:uiPriority="42"/>
     <w:lsdException w:name="Plain Table 3" w:uiPriority="43"/>
@@ -933,15 +1005,103 @@
     <w:lsdException w:name="List Table 6 Colorful Accent 6" w:uiPriority="51"/>
     <w:lsdException w:name="List Table 7 Colorful Accent 6" w:uiPriority="52"/>
   </w:latentStyles>
-  <w:style w:type="paragraph" w:default="1" w:styleId="Normal">
+  <w:style w:type="paragraph" w:styleId="Normal" w:default="1">
     <w:name w:val="Normal"/>
     <w:qFormat/>
+    <w:pPr>
+      <w:widowControl/>
+      <w:bidi w:val="0"/>
+      <w:spacing w:lineRule="auto" w:line="259" w:before="0" w:after="160"/>
+      <w:jc w:val="left"/>
+    </w:pPr>
+    <w:rPr>
+      <w:rFonts w:ascii="Calibri" w:hAnsi="Calibri" w:eastAsia="Calibri" w:cs="" w:asciiTheme="minorHAnsi" w:cstheme="minorBidi" w:eastAsiaTheme="minorHAnsi" w:hAnsiTheme="minorHAnsi"/>
+      <w:color w:val="auto"/>
+      <w:kern w:val="0"/>
+      <w:sz w:val="22"/>
+      <w:szCs w:val="22"/>
+      <w:lang w:val="fr-BE" w:eastAsia="en-US" w:bidi="ar-SA"/>
+    </w:rPr>
   </w:style>
-  <w:style w:type="character" w:default="1" w:styleId="Policepardfaut">
+  <w:style w:type="character" w:styleId="DefaultParagraphFont" w:default="1">
     <w:name w:val="Default Paragraph Font"/>
     <w:uiPriority w:val="1"/>
     <w:semiHidden/>
     <w:unhideWhenUsed/>
+    <w:qFormat/>
+    <w:rPr/>
+  </w:style>
+  <w:style w:type="paragraph" w:styleId="Titre">
+    <w:name w:val="Titre"/>
+    <w:basedOn w:val="Normal"/>
+    <w:next w:val="Corpsdetexte"/>
+    <w:qFormat/>
+    <w:pPr>
+      <w:keepNext w:val="true"/>
+      <w:spacing w:before="240" w:after="120"/>
+    </w:pPr>
+    <w:rPr>
+      <w:rFonts w:ascii="Liberation Sans" w:hAnsi="Liberation Sans" w:eastAsia="Noto Sans CJK SC" w:cs="Lohit Devanagari"/>
+      <w:sz w:val="28"/>
+      <w:szCs w:val="28"/>
+    </w:rPr>
+  </w:style>
+  <w:style w:type="paragraph" w:styleId="Corpsdetexte">
+    <w:name w:val="Body Text"/>
+    <w:basedOn w:val="Normal"/>
+    <w:pPr>
+      <w:spacing w:lineRule="auto" w:line="276" w:before="0" w:after="140"/>
+    </w:pPr>
+    <w:rPr/>
+  </w:style>
+  <w:style w:type="paragraph" w:styleId="Liste">
+    <w:name w:val="List"/>
+    <w:basedOn w:val="Corpsdetexte"/>
+    <w:pPr/>
+    <w:rPr>
+      <w:rFonts w:ascii="Cambria" w:hAnsi="Cambria" w:cs="Lohit Devanagari"/>
+    </w:rPr>
+  </w:style>
+  <w:style w:type="paragraph" w:styleId="Lgende">
+    <w:name w:val="Caption"/>
+    <w:basedOn w:val="Normal"/>
+    <w:qFormat/>
+    <w:pPr>
+      <w:suppressLineNumbers/>
+      <w:spacing w:before="120" w:after="120"/>
+    </w:pPr>
+    <w:rPr>
+      <w:rFonts w:ascii="Cambria" w:hAnsi="Cambria" w:cs="Lohit Devanagari"/>
+      <w:i/>
+      <w:iCs/>
+      <w:sz w:val="24"/>
+      <w:szCs w:val="24"/>
+    </w:rPr>
+  </w:style>
+  <w:style w:type="paragraph" w:styleId="Index">
+    <w:name w:val="Index"/>
+    <w:basedOn w:val="Normal"/>
+    <w:qFormat/>
+    <w:pPr>
+      <w:suppressLineNumbers/>
+    </w:pPr>
+    <w:rPr>
+      <w:rFonts w:ascii="Cambria" w:hAnsi="Cambria" w:cs="Lohit Devanagari"/>
+    </w:rPr>
+  </w:style>
+  <w:style w:type="paragraph" w:styleId="Contenudecadre">
+    <w:name w:val="Contenu de cadre"/>
+    <w:basedOn w:val="Normal"/>
+    <w:qFormat/>
+    <w:pPr/>
+    <w:rPr/>
+  </w:style>
+  <w:style w:type="numbering" w:styleId="NoList" w:default="1">
+    <w:name w:val="No List"/>
+    <w:uiPriority w:val="99"/>
+    <w:semiHidden/>
+    <w:unhideWhenUsed/>
+    <w:qFormat/>
   </w:style>
   <w:style w:type="table" w:default="1" w:styleId="TableauNormal">
     <w:name w:val="Normal Table"/>
@@ -958,28 +1118,22 @@
       </w:tblCellMar>
     </w:tblPr>
   </w:style>
-  <w:style w:type="numbering" w:default="1" w:styleId="Aucuneliste">
-    <w:name w:val="No List"/>
-    <w:uiPriority w:val="99"/>
-    <w:semiHidden/>
-    <w:unhideWhenUsed/>
-  </w:style>
   <w:style w:type="table" w:styleId="Grilledutableau">
     <w:name w:val="Table Grid"/>
     <w:basedOn w:val="TableauNormal"/>
     <w:uiPriority w:val="39"/>
-    <w:rsid w:val="008661E9"/>
+    <w:rsid w:val="008661e9"/>
     <w:pPr>
       <w:spacing w:after="0" w:line="240" w:lineRule="auto"/>
     </w:pPr>
     <w:tblPr>
       <w:tblBorders>
-        <w:top w:val="single" w:sz="4" w:space="0" w:color="auto"/>
-        <w:left w:val="single" w:sz="4" w:space="0" w:color="auto"/>
-        <w:bottom w:val="single" w:sz="4" w:space="0" w:color="auto"/>
-        <w:right w:val="single" w:sz="4" w:space="0" w:color="auto"/>
-        <w:insideH w:val="single" w:sz="4" w:space="0" w:color="auto"/>
-        <w:insideV w:val="single" w:sz="4" w:space="0" w:color="auto"/>
+        <w:top w:val="single" w:color="auto" w:sz="4" w:space="0"/>
+        <w:left w:val="single" w:color="auto" w:sz="4" w:space="0"/>
+        <w:bottom w:val="single" w:color="auto" w:sz="4" w:space="0"/>
+        <w:right w:val="single" w:color="auto" w:sz="4" w:space="0"/>
+        <w:insideH w:val="single" w:color="auto" w:sz="4" w:space="0"/>
+        <w:insideV w:val="single" w:color="auto" w:sz="4" w:space="0"/>
       </w:tblBorders>
     </w:tblPr>
   </w:style>

</xml_diff>